<commit_message>
Approved version of the images by Giulia.
</commit_message>
<xml_diff>
--- a/brief_description_image_processing_draft.docx
+++ b/brief_description_image_processing_draft.docx
@@ -15,18 +15,7 @@
         <w:jc w:val="both"/>
       </w:pPr>
       <w:r>
-        <w:t xml:space="preserve">Whole brain images were processed using </w:t>
-      </w:r>
-      <w:proofErr w:type="spellStart"/>
-      <w:r>
-        <w:t>ImageJ</w:t>
-      </w:r>
-      <w:proofErr w:type="spellEnd"/>
-      <w:r>
-        <w:t xml:space="preserve"> software</w:t>
-      </w:r>
-      <w:r>
-        <w:t xml:space="preserve"> </w:t>
+        <w:t xml:space="preserve">Whole brain images were processed using ImageJ software </w:t>
       </w:r>
       <w:r>
         <w:fldChar w:fldCharType="begin"/>
@@ -194,61 +183,7 @@
             <w:rPr>
               <w:rFonts w:ascii="Cambria Math" w:hAnsi="Cambria Math"/>
             </w:rPr>
-            <m:t>O</m:t>
-          </m:r>
-          <m:r>
-            <m:rPr>
-              <m:nor/>
-            </m:rPr>
-            <w:rPr>
-              <w:rFonts w:ascii="Cambria Math" w:hAnsi="Cambria Math"/>
-            </w:rPr>
-            <m:t>verall fluores</m:t>
-          </m:r>
-          <m:r>
-            <m:rPr>
-              <m:nor/>
-            </m:rPr>
-            <w:rPr>
-              <w:rFonts w:ascii="Cambria Math" w:hAnsi="Cambria Math"/>
-            </w:rPr>
-            <m:t>c</m:t>
-          </m:r>
-          <m:r>
-            <m:rPr>
-              <m:nor/>
-            </m:rPr>
-            <w:rPr>
-              <w:rFonts w:ascii="Cambria Math" w:hAnsi="Cambria Math"/>
-            </w:rPr>
-            <m:t>ence</m:t>
-          </m:r>
-          <m:r>
-            <m:rPr>
-              <m:nor/>
-            </m:rPr>
-            <w:rPr>
-              <w:rFonts w:ascii="Cambria Math" w:hAnsi="Cambria Math"/>
-            </w:rPr>
-            <m:t xml:space="preserve"> %</m:t>
-          </m:r>
-          <m:r>
-            <m:rPr>
-              <m:nor/>
-            </m:rPr>
-            <w:rPr>
-              <w:rFonts w:ascii="Cambria Math" w:hAnsi="Cambria Math"/>
-            </w:rPr>
-            <m:t xml:space="preserve"> </m:t>
-          </m:r>
-          <m:r>
-            <m:rPr>
-              <m:nor/>
-            </m:rPr>
-            <w:rPr>
-              <w:rFonts w:ascii="Cambria Math" w:hAnsi="Cambria Math"/>
-            </w:rPr>
-            <m:t>for the</m:t>
+            <m:t>Overall fluorescence % for the</m:t>
           </m:r>
           <m:r>
             <w:rPr>
@@ -263,16 +198,7 @@
             <w:rPr>
               <w:rFonts w:ascii="Cambria Math" w:hAnsi="Cambria Math"/>
             </w:rPr>
-            <m:t>-th</m:t>
-          </m:r>
-          <m:r>
-            <m:rPr>
-              <m:nor/>
-            </m:rPr>
-            <w:rPr>
-              <w:rFonts w:ascii="Cambria Math" w:hAnsi="Cambria Math"/>
-            </w:rPr>
-            <m:t xml:space="preserve"> section</m:t>
+            <m:t>-th section</m:t>
           </m:r>
           <m:r>
             <w:rPr>
@@ -577,18 +503,7 @@
         <w:jc w:val="both"/>
       </w:pPr>
       <w:r>
-        <w:t xml:space="preserve">Coverage of the tumor area by NPs was determined using </w:t>
-      </w:r>
-      <w:proofErr w:type="spellStart"/>
-      <w:r>
-        <w:t>ImageJ</w:t>
-      </w:r>
-      <w:proofErr w:type="spellEnd"/>
-      <w:r>
-        <w:t xml:space="preserve"> and </w:t>
-      </w:r>
-      <w:r>
-        <w:t xml:space="preserve">MATLAB </w:t>
+        <w:t xml:space="preserve">Coverage of the tumor area by NPs was determined using ImageJ and MATLAB </w:t>
       </w:r>
       <w:r>
         <w:fldChar w:fldCharType="begin"/>
@@ -612,16 +527,7 @@
         <w:t>. The RGB image channels were split</w:t>
       </w:r>
       <w:r>
-        <w:t xml:space="preserve"> (</w:t>
-      </w:r>
-      <w:r>
-        <w:t xml:space="preserve">Cy7 </w:t>
-      </w:r>
-      <w:r>
-        <w:t xml:space="preserve">representing the NPs and GFP the </w:t>
-      </w:r>
-      <w:r>
-        <w:t>tumor)</w:t>
+        <w:t xml:space="preserve"> (Cy7 representing the NPs and GFP the tumor)</w:t>
       </w:r>
       <w:r>
         <w:t>,</w:t>
@@ -636,43 +542,49 @@
         <w:t>the images were</w:t>
       </w:r>
       <w:r>
+        <w:t xml:space="preserve"> binarized, i.e.,</w:t>
+      </w:r>
+      <w:r>
+        <w:t xml:space="preserve"> converted to black and white</w:t>
+      </w:r>
+      <w:r>
+        <w:t>,</w:t>
+      </w:r>
+      <w:r>
         <w:t xml:space="preserve"> </w:t>
       </w:r>
-      <w:proofErr w:type="spellStart"/>
-      <w:r>
-        <w:t>binarized</w:t>
-      </w:r>
-      <w:proofErr w:type="spellEnd"/>
-      <w:r>
-        <w:t>, i.e.,</w:t>
-      </w:r>
-      <w:r>
-        <w:t xml:space="preserve"> converted to black and white</w:t>
-      </w:r>
-      <w:r>
-        <w:t>,</w:t>
+      <w:r>
+        <w:t xml:space="preserve">by means of Otsu’s algorithm. Finally, the arrays of binary pixels representing the NPs and the tumor were multiplied (entrywise product) and the resulting number of nonzero pixels was computed. This quantity indicates the overlap between the NPs and the tumor and was later divided by the total number of nonzero tumor pixels to </w:t>
+      </w:r>
+      <w:r>
+        <w:t xml:space="preserve">give a coverage percentage.  </w:t>
+      </w:r>
+      <w:r>
+        <w:fldChar w:fldCharType="begin"/>
+      </w:r>
+      <w:r>
+        <w:instrText xml:space="preserve"> REF _Ref529263590 \h </w:instrText>
+      </w:r>
+      <w:r>
+        <w:fldChar w:fldCharType="separate"/>
+      </w:r>
+      <w:r>
+        <w:t xml:space="preserve">Equation </w:t>
+      </w:r>
+      <w:r>
+        <w:rPr>
+          <w:noProof/>
+        </w:rPr>
+        <w:t>1</w:t>
+      </w:r>
+      <w:r>
+        <w:fldChar w:fldCharType="end"/>
       </w:r>
       <w:r>
         <w:t xml:space="preserve"> </w:t>
       </w:r>
       <w:r>
-        <w:t xml:space="preserve">by means of Otsu’s algorithm. Finally, the arrays of binary pixels representing the NPs and </w:t>
-      </w:r>
-      <w:proofErr w:type="spellStart"/>
-      <w:r>
-        <w:t>the</w:t>
-      </w:r>
-      <w:proofErr w:type="spellEnd"/>
-      <w:r>
-        <w:t xml:space="preserve"> tumor were multiplied (</w:t>
-      </w:r>
-      <w:proofErr w:type="spellStart"/>
-      <w:r>
-        <w:t>entrywise</w:t>
-      </w:r>
-      <w:proofErr w:type="spellEnd"/>
-      <w:r>
-        <w:t xml:space="preserve"> product) and the resulting number of nonzero pixels was computed. This quantity indicates the overlap between the NPs and the tumor and was later divided by the total number of nonzero tumor pixels to give a coverage percentage. The following expression summarizes the previous </w:t>
+        <w:t xml:space="preserve">summarizes the previous </w:t>
       </w:r>
       <w:r>
         <w:t>computation</w:t>
@@ -683,7 +595,11 @@
     </w:p>
     <w:p>
       <w:pPr>
+        <w:keepNext/>
         <w:jc w:val="both"/>
+        <w:rPr>
+          <w:rFonts w:eastAsiaTheme="minorEastAsia"/>
+        </w:rPr>
       </w:pPr>
       <m:oMathPara>
         <m:oMath>
@@ -737,7 +653,7 @@
                     <w:rPr>
                       <w:rFonts w:ascii="Cambria Math" w:hAnsi="Cambria Math"/>
                     </w:rPr>
-                    <m:t>nonzero</m:t>
+                    <m:t>nonzero pixels</m:t>
                   </m:r>
                 </m:sub>
               </m:sSub>
@@ -779,34 +695,7 @@
                         <w:rPr>
                           <w:rFonts w:ascii="Cambria Math" w:hAnsi="Cambria Math"/>
                         </w:rPr>
-                        <m:t>b</m:t>
-                      </m:r>
-                      <m:r>
-                        <m:rPr>
-                          <m:nor/>
-                        </m:rPr>
-                        <w:rPr>
-                          <w:rFonts w:ascii="Cambria Math" w:hAnsi="Cambria Math"/>
-                        </w:rPr>
-                        <m:t xml:space="preserve">lack &amp; </m:t>
-                      </m:r>
-                      <m:r>
-                        <m:rPr>
-                          <m:nor/>
-                        </m:rPr>
-                        <w:rPr>
-                          <w:rFonts w:ascii="Cambria Math" w:hAnsi="Cambria Math"/>
-                        </w:rPr>
-                        <m:t>w</m:t>
-                      </m:r>
-                      <m:r>
-                        <m:rPr>
-                          <m:nor/>
-                        </m:rPr>
-                        <w:rPr>
-                          <w:rFonts w:ascii="Cambria Math" w:hAnsi="Cambria Math"/>
-                        </w:rPr>
-                        <m:t>hite</m:t>
+                        <m:t>black &amp; white</m:t>
                       </m:r>
                     </m:sub>
                   </m:sSub>
@@ -877,7 +766,7 @@
                     <w:rPr>
                       <w:rFonts w:ascii="Cambria Math" w:hAnsi="Cambria Math"/>
                     </w:rPr>
-                    <m:t>nonzero</m:t>
+                    <m:t>nonzero pixels</m:t>
                   </m:r>
                 </m:sub>
               </m:sSub>
@@ -938,23 +827,425 @@
     </w:p>
     <w:p>
       <w:pPr>
-        <w:jc w:val="both"/>
+        <w:pStyle w:val="Caption"/>
+        <w:rPr>
+          <w:color w:val="auto"/>
+          <w:sz w:val="22"/>
+          <w:szCs w:val="22"/>
+        </w:rPr>
       </w:pPr>
+      <w:bookmarkStart w:id="0" w:name="_Ref529263590"/>
+      <w:r>
+        <w:rPr>
+          <w:color w:val="auto"/>
+          <w:sz w:val="22"/>
+          <w:szCs w:val="22"/>
+        </w:rPr>
+        <w:t xml:space="preserve">Equation </w:t>
+      </w:r>
+      <w:r>
+        <w:rPr>
+          <w:color w:val="auto"/>
+          <w:sz w:val="22"/>
+          <w:szCs w:val="22"/>
+        </w:rPr>
+        <w:fldChar w:fldCharType="begin"/>
+      </w:r>
+      <w:r>
+        <w:rPr>
+          <w:color w:val="auto"/>
+          <w:sz w:val="22"/>
+          <w:szCs w:val="22"/>
+        </w:rPr>
+        <w:instrText xml:space="preserve"> SEQ Equation \* ARABIC </w:instrText>
+      </w:r>
+      <w:r>
+        <w:rPr>
+          <w:color w:val="auto"/>
+          <w:sz w:val="22"/>
+          <w:szCs w:val="22"/>
+        </w:rPr>
+        <w:fldChar w:fldCharType="separate"/>
+      </w:r>
+      <w:r>
+        <w:rPr>
+          <w:noProof/>
+          <w:color w:val="auto"/>
+          <w:sz w:val="22"/>
+          <w:szCs w:val="22"/>
+        </w:rPr>
+        <w:t>1</w:t>
+      </w:r>
+      <w:r>
+        <w:rPr>
+          <w:color w:val="auto"/>
+          <w:sz w:val="22"/>
+          <w:szCs w:val="22"/>
+        </w:rPr>
+        <w:fldChar w:fldCharType="end"/>
+      </w:r>
+      <w:bookmarkEnd w:id="0"/>
+      <w:r>
+        <w:rPr>
+          <w:color w:val="auto"/>
+          <w:sz w:val="22"/>
+          <w:szCs w:val="22"/>
+        </w:rPr>
+        <w:t xml:space="preserve">: Computation of the coverage percentage of the tumor by the NPs  </w:t>
+      </w:r>
     </w:p>
     <w:p>
       <w:pPr>
         <w:jc w:val="both"/>
       </w:pPr>
       <w:r>
-        <w:t>Cy7 Intensity was then represented with a color map.</w:t>
-      </w:r>
-      <w:bookmarkStart w:id="0" w:name="_GoBack"/>
-      <w:bookmarkEnd w:id="0"/>
+        <w:rPr>
+          <w:rFonts w:eastAsiaTheme="minorEastAsia"/>
+        </w:rPr>
+        <w:t>After applying</w:t>
+      </w:r>
+      <w:r>
+        <w:t xml:space="preserve"> </w:t>
+      </w:r>
+      <w:r>
+        <w:fldChar w:fldCharType="begin"/>
+      </w:r>
+      <w:r>
+        <w:instrText xml:space="preserve"> REF _Ref529263590 \h </w:instrText>
+      </w:r>
+      <w:r>
+        <w:fldChar w:fldCharType="separate"/>
+      </w:r>
+      <w:r>
+        <w:t xml:space="preserve">Equation </w:t>
+      </w:r>
+      <w:r>
+        <w:rPr>
+          <w:noProof/>
+        </w:rPr>
+        <w:t>1</w:t>
+      </w:r>
+      <w:r>
+        <w:fldChar w:fldCharType="end"/>
+      </w:r>
+      <w:r>
+        <w:t xml:space="preserve"> to the processed images, the computed coverage of the tumor is 56%. The overlap between the tumor and the NPs is shown in </w:t>
+      </w:r>
+      <w:r>
+        <w:fldChar w:fldCharType="begin"/>
+      </w:r>
+      <w:r>
+        <w:instrText xml:space="preserve"> REF _Ref529264054 \h </w:instrText>
+      </w:r>
+      <w:r>
+        <w:fldChar w:fldCharType="separate"/>
+      </w:r>
+      <w:r>
+        <w:t xml:space="preserve">Figure </w:t>
+      </w:r>
+      <w:r>
+        <w:rPr>
+          <w:noProof/>
+        </w:rPr>
+        <w:t>1</w:t>
+      </w:r>
+      <w:r>
+        <w:fldChar w:fldCharType="end"/>
+      </w:r>
+      <w:r>
+        <w:t>a. A supplementary plot of the</w:t>
+      </w:r>
+      <w:r>
+        <w:t xml:space="preserve"> Cy7 </w:t>
+      </w:r>
+      <w:r>
+        <w:t>signal</w:t>
+      </w:r>
+      <w:r>
+        <w:t xml:space="preserve"> was then generated representing a low intensity signal with blue and a high intensity signal with red. The background was subtracted </w:t>
+      </w:r>
+      <w:r>
+        <w:t xml:space="preserve">and </w:t>
+      </w:r>
+      <w:r>
+        <w:t xml:space="preserve">colored in black. </w:t>
+      </w:r>
+      <w:r>
+        <w:t xml:space="preserve">This plot is </w:t>
+      </w:r>
+      <w:r>
+        <w:t>illustrated</w:t>
+      </w:r>
+      <w:r>
+        <w:t xml:space="preserve"> in </w:t>
+      </w:r>
+      <w:r>
+        <w:fldChar w:fldCharType="begin"/>
+      </w:r>
+      <w:r>
+        <w:instrText xml:space="preserve"> REF _Ref529264054 \h </w:instrText>
+      </w:r>
+      <w:r>
+        <w:fldChar w:fldCharType="separate"/>
+      </w:r>
+      <w:r>
+        <w:t xml:space="preserve">Figure </w:t>
+      </w:r>
+      <w:r>
+        <w:rPr>
+          <w:noProof/>
+        </w:rPr>
+        <w:t>1</w:t>
+      </w:r>
+      <w:r>
+        <w:fldChar w:fldCharType="end"/>
+      </w:r>
+      <w:r>
+        <w:t>b</w:t>
+      </w:r>
+      <w:r>
+        <w:t>.</w:t>
+      </w:r>
+      <w:r>
+        <w:rPr>
+          <w:noProof/>
+        </w:rPr>
+        <w:t xml:space="preserve"> </w:t>
+      </w:r>
+    </w:p>
+    <w:p>
+      <w:pPr>
+        <w:keepNext/>
+        <w:jc w:val="center"/>
+      </w:pPr>
+      <w:r>
+        <w:rPr>
+          <w:noProof/>
+        </w:rPr>
+        <w:lastRenderedPageBreak/>
+        <w:drawing>
+          <wp:inline distT="0" distB="0" distL="0" distR="0">
+            <wp:extent cx="2577431" cy="2583278"/>
+            <wp:effectExtent l="0" t="0" r="0" b="7620"/>
+            <wp:docPr id="1" name="Picture 1"/>
+            <wp:cNvGraphicFramePr>
+              <a:graphicFrameLocks xmlns:a="http://schemas.openxmlformats.org/drawingml/2006/main" noChangeAspect="1"/>
+            </wp:cNvGraphicFramePr>
+            <a:graphic xmlns:a="http://schemas.openxmlformats.org/drawingml/2006/main">
+              <a:graphicData uri="http://schemas.openxmlformats.org/drawingml/2006/picture">
+                <pic:pic xmlns:pic="http://schemas.openxmlformats.org/drawingml/2006/picture">
+                  <pic:nvPicPr>
+                    <pic:cNvPr id="1" name="hydrogel_tumor_overlap_blue.png"/>
+                    <pic:cNvPicPr/>
+                  </pic:nvPicPr>
+                  <pic:blipFill rotWithShape="1">
+                    <a:blip r:embed="rId5" cstate="print">
+                      <a:extLst>
+                        <a:ext uri="{28A0092B-C50C-407E-A947-70E740481C1C}">
+                          <a14:useLocalDpi xmlns:a14="http://schemas.microsoft.com/office/drawing/2010/main" val="0"/>
+                        </a:ext>
+                      </a:extLst>
+                    </a:blip>
+                    <a:srcRect l="10919" t="4795" r="11370" b="10545"/>
+                    <a:stretch/>
+                  </pic:blipFill>
+                  <pic:spPr bwMode="auto">
+                    <a:xfrm>
+                      <a:off x="0" y="0"/>
+                      <a:ext cx="2577431" cy="2583278"/>
+                    </a:xfrm>
+                    <a:prstGeom prst="rect">
+                      <a:avLst/>
+                    </a:prstGeom>
+                    <a:ln>
+                      <a:noFill/>
+                    </a:ln>
+                    <a:extLst>
+                      <a:ext uri="{53640926-AAD7-44D8-BBD7-CCE9431645EC}">
+                        <a14:shadowObscured xmlns:a14="http://schemas.microsoft.com/office/drawing/2010/main"/>
+                      </a:ext>
+                    </a:extLst>
+                  </pic:spPr>
+                </pic:pic>
+              </a:graphicData>
+            </a:graphic>
+          </wp:inline>
+        </w:drawing>
+      </w:r>
+      <w:r>
+        <w:t xml:space="preserve">(a)           </w:t>
+      </w:r>
+      <w:r>
+        <w:rPr>
+          <w:noProof/>
+        </w:rPr>
+        <w:t xml:space="preserve"> </w:t>
+      </w:r>
+      <w:r>
+        <w:rPr>
+          <w:noProof/>
+        </w:rPr>
+        <w:drawing>
+          <wp:inline distT="0" distB="0" distL="0" distR="0" wp14:anchorId="6A594094" wp14:editId="7D0F4B1F">
+            <wp:extent cx="2628827" cy="2596417"/>
+            <wp:effectExtent l="0" t="0" r="635" b="0"/>
+            <wp:docPr id="2" name="Picture 2"/>
+            <wp:cNvGraphicFramePr>
+              <a:graphicFrameLocks xmlns:a="http://schemas.openxmlformats.org/drawingml/2006/main" noChangeAspect="1"/>
+            </wp:cNvGraphicFramePr>
+            <a:graphic xmlns:a="http://schemas.openxmlformats.org/drawingml/2006/main">
+              <a:graphicData uri="http://schemas.openxmlformats.org/drawingml/2006/picture">
+                <pic:pic xmlns:pic="http://schemas.openxmlformats.org/drawingml/2006/picture">
+                  <pic:nvPicPr>
+                    <pic:cNvPr id="2" name="hydrogel_and_tumor_colorbar.png"/>
+                    <pic:cNvPicPr/>
+                  </pic:nvPicPr>
+                  <pic:blipFill rotWithShape="1">
+                    <a:blip r:embed="rId6" cstate="print">
+                      <a:extLst>
+                        <a:ext uri="{28A0092B-C50C-407E-A947-70E740481C1C}">
+                          <a14:useLocalDpi xmlns:a14="http://schemas.microsoft.com/office/drawing/2010/main" val="0"/>
+                        </a:ext>
+                      </a:extLst>
+                    </a:blip>
+                    <a:srcRect l="10497" t="4992" r="10757" b="10470"/>
+                    <a:stretch/>
+                  </pic:blipFill>
+                  <pic:spPr bwMode="auto">
+                    <a:xfrm>
+                      <a:off x="0" y="0"/>
+                      <a:ext cx="2628827" cy="2596417"/>
+                    </a:xfrm>
+                    <a:prstGeom prst="rect">
+                      <a:avLst/>
+                    </a:prstGeom>
+                    <a:ln>
+                      <a:noFill/>
+                    </a:ln>
+                    <a:extLst>
+                      <a:ext uri="{53640926-AAD7-44D8-BBD7-CCE9431645EC}">
+                        <a14:shadowObscured xmlns:a14="http://schemas.microsoft.com/office/drawing/2010/main"/>
+                      </a:ext>
+                    </a:extLst>
+                  </pic:spPr>
+                </pic:pic>
+              </a:graphicData>
+            </a:graphic>
+          </wp:inline>
+        </w:drawing>
+      </w:r>
+      <w:bookmarkStart w:id="1" w:name="_Ref529264054"/>
+      <w:bookmarkStart w:id="2" w:name="_GoBack"/>
+      <w:bookmarkEnd w:id="2"/>
+      <w:r>
+        <w:rPr>
+          <w:noProof/>
+        </w:rPr>
+        <w:t>(b)</w:t>
+      </w:r>
+    </w:p>
+    <w:p>
+      <w:pPr>
+        <w:pStyle w:val="Caption"/>
+        <w:jc w:val="both"/>
+        <w:rPr>
+          <w:color w:val="auto"/>
+          <w:sz w:val="22"/>
+          <w:szCs w:val="22"/>
+        </w:rPr>
+      </w:pPr>
+      <w:r>
+        <w:rPr>
+          <w:color w:val="auto"/>
+          <w:sz w:val="22"/>
+          <w:szCs w:val="22"/>
+        </w:rPr>
+        <w:t xml:space="preserve">Figure </w:t>
+      </w:r>
+      <w:r>
+        <w:rPr>
+          <w:color w:val="auto"/>
+          <w:sz w:val="22"/>
+          <w:szCs w:val="22"/>
+        </w:rPr>
+        <w:fldChar w:fldCharType="begin"/>
+      </w:r>
+      <w:r>
+        <w:rPr>
+          <w:color w:val="auto"/>
+          <w:sz w:val="22"/>
+          <w:szCs w:val="22"/>
+        </w:rPr>
+        <w:instrText xml:space="preserve"> SEQ Figure \* ARABIC </w:instrText>
+      </w:r>
+      <w:r>
+        <w:rPr>
+          <w:color w:val="auto"/>
+          <w:sz w:val="22"/>
+          <w:szCs w:val="22"/>
+        </w:rPr>
+        <w:fldChar w:fldCharType="separate"/>
+      </w:r>
+      <w:r>
+        <w:rPr>
+          <w:noProof/>
+          <w:color w:val="auto"/>
+          <w:sz w:val="22"/>
+          <w:szCs w:val="22"/>
+        </w:rPr>
+        <w:t>1</w:t>
+      </w:r>
+      <w:r>
+        <w:rPr>
+          <w:color w:val="auto"/>
+          <w:sz w:val="22"/>
+          <w:szCs w:val="22"/>
+        </w:rPr>
+        <w:fldChar w:fldCharType="end"/>
+      </w:r>
+      <w:bookmarkEnd w:id="1"/>
+      <w:r>
+        <w:rPr>
+          <w:color w:val="auto"/>
+          <w:sz w:val="22"/>
+          <w:szCs w:val="22"/>
+        </w:rPr>
+        <w:t>:</w:t>
+      </w:r>
+      <w:r>
+        <w:rPr>
+          <w:color w:val="auto"/>
+          <w:sz w:val="22"/>
+          <w:szCs w:val="22"/>
+        </w:rPr>
+        <w:t xml:space="preserve"> (a) Overlap between the tumor cells denoted in blue and the NPs represented in white. (b) Characterization of the Cy7 signal intensity with overlap of the tumor cells in magenta.</w:t>
+      </w:r>
     </w:p>
     <w:p>
       <w:pPr>
         <w:jc w:val="both"/>
+        <w:rPr>
+          <w:b/>
+        </w:rPr>
       </w:pPr>
+      <w:r>
+        <w:rPr>
+          <w:b/>
+        </w:rPr>
+        <w:t>Feel free to change or take anything</w:t>
+      </w:r>
+      <w:r>
+        <w:rPr>
+          <w:b/>
+        </w:rPr>
+        <w:t xml:space="preserve"> that might be necessary</w:t>
+      </w:r>
+      <w:r>
+        <w:rPr>
+          <w:b/>
+        </w:rPr>
+        <w:t>?</w:t>
+      </w:r>
     </w:p>
     <w:p>
       <w:pPr>
@@ -1436,6 +1727,7 @@
   <w:style w:type="character" w:default="1" w:styleId="DefaultParagraphFont">
     <w:name w:val="Default Paragraph Font"/>
     <w:uiPriority w:val="1"/>
+    <w:semiHidden/>
     <w:unhideWhenUsed/>
   </w:style>
   <w:style w:type="table" w:default="1" w:styleId="TableNormal">
@@ -1514,6 +1806,25 @@
     <w:rsid w:val="00352948"/>
     <w:rPr>
       <w:color w:val="808080"/>
+    </w:rPr>
+  </w:style>
+  <w:style w:type="paragraph" w:styleId="Caption">
+    <w:name w:val="caption"/>
+    <w:basedOn w:val="Normal"/>
+    <w:next w:val="Normal"/>
+    <w:uiPriority w:val="35"/>
+    <w:unhideWhenUsed/>
+    <w:qFormat/>
+    <w:rsid w:val="00FC2E10"/>
+    <w:pPr>
+      <w:spacing w:after="200" w:line="240" w:lineRule="auto"/>
+    </w:pPr>
+    <w:rPr>
+      <w:i/>
+      <w:iCs/>
+      <w:color w:val="44546A" w:themeColor="text2"/>
+      <w:sz w:val="18"/>
+      <w:szCs w:val="18"/>
     </w:rPr>
   </w:style>
 </w:styles>
@@ -1778,4 +2089,16 @@
     </a:ext>
   </a:extLst>
 </a:theme>
+</file>
+
+<file path=customXml/item1.xml><?xml version="1.0" encoding="utf-8"?>
+<b:Sources xmlns:b="http://schemas.openxmlformats.org/officeDocument/2006/bibliography" xmlns="http://schemas.openxmlformats.org/officeDocument/2006/bibliography" SelectedStyle="\APASixthEditionOfficeOnline.xsl" StyleName="APA" Version="6"/>
+</file>
+
+<file path=customXml/itemProps1.xml><?xml version="1.0" encoding="utf-8"?>
+<ds:datastoreItem xmlns:ds="http://schemas.openxmlformats.org/officeDocument/2006/customXml" ds:itemID="{E575F3E8-9817-427E-A58E-003937AF7E0F}">
+  <ds:schemaRefs>
+    <ds:schemaRef ds:uri="http://schemas.openxmlformats.org/officeDocument/2006/bibliography"/>
+  </ds:schemaRefs>
+</ds:datastoreItem>
 </file>
</xml_diff>